<commit_message>
Updated from egutarra machine
</commit_message>
<xml_diff>
--- a/Mysite/Resumes/Google/EduardoGutarraCL.docx
+++ b/Mysite/Resumes/Google/EduardoGutarraCL.docx
@@ -45,7 +45,7 @@
         <w:rPr>
           <w:lang w:val="en-US"/>
         </w:rPr>
-        <w:t>July 26, 2011</w:t>
+        <w:t>June 25, 2014</w:t>
       </w:r>
     </w:p>
     <w:p>
@@ -113,73 +113,82 @@
           <w:lang w:val="en-US"/>
         </w:rPr>
       </w:pPr>
-    </w:p>
-    <w:p>
-      <w:pPr>
-        <w:jc w:val="both"/>
-        <w:rPr>
-          <w:lang w:val="en-US"/>
-        </w:rPr>
-      </w:pPr>
-      <w:r>
-        <w:rPr>
-          <w:lang w:val="en-US"/>
-        </w:rPr>
-        <w:t>Please accept the enclosed résumé as application for a position as a Software Engineering Intern at Google. I am currently finishing my master’s degree in computer science with the University of New Brunswick and I am seeking an internship to extend my knowledge of databases and software engineering. However, I have permanent residence in the United States and I am available to work on an internship while I finish writing my thesis.</w:t>
-      </w:r>
-    </w:p>
-    <w:p>
-      <w:pPr>
-        <w:jc w:val="both"/>
-        <w:rPr>
-          <w:lang w:val="en-US"/>
-        </w:rPr>
-      </w:pPr>
-    </w:p>
-    <w:p>
-      <w:pPr>
-        <w:jc w:val="both"/>
-        <w:rPr>
-          <w:lang w:val="en-US"/>
-        </w:rPr>
-      </w:pPr>
-      <w:r>
-        <w:rPr>
-          <w:lang w:val="en-US"/>
-        </w:rPr>
-        <w:t>As my résumé outlines, I have programming proficiency in C++, Java, and Ruby which I have gained from both academic and work experience. I can develop in multiple operating systems which include UNIX, Windows, and OSX. During my time in EAFIT University, I programmed in Java using the TCP/IP protocols for two computer networking courses. I also have experience with systems software and algorithms, primarily from two operating systems courses, one in which I developed an operating system for a robot. My master’s degree is research-based and it is emphasized in databases. I have been working with bitmap indexing and methods for indexing large data warehouses.  I believe this experience can eventually make a contribution to Google.</w:t>
-      </w:r>
-    </w:p>
-    <w:p>
-      <w:pPr>
-        <w:jc w:val="both"/>
-        <w:rPr>
-          <w:lang w:val="en-US"/>
-        </w:rPr>
-      </w:pPr>
-    </w:p>
-    <w:p>
-      <w:pPr>
-        <w:jc w:val="both"/>
-        <w:rPr>
-          <w:lang w:val="en-US"/>
-        </w:rPr>
-      </w:pPr>
-      <w:r>
-        <w:rPr>
-          <w:lang w:val="en-US"/>
-        </w:rPr>
-        <w:t xml:space="preserve">I am aware of the excellent reputation of Google and it would be an honor to be part of such a prestigious company. I would love the opportunity to discuss my abilities and experiences in more detail. Please contact me at 281-398-9692 or email me at </w:t>
-      </w:r>
-      <w:hyperlink r:id="rId8" w:history="1">
-        <w:r>
-          <w:rPr>
-            <w:rStyle w:val="Hyperlink"/>
-            <w:lang w:val="en-US"/>
-          </w:rPr>
-          <w:t>edvelez.g@gmail.com</w:t>
-        </w:r>
-      </w:hyperlink>
+      <w:r>
+        <w:rPr>
+          <w:lang w:val="en-US"/>
+        </w:rPr>
+        <w:t xml:space="preserve">Your advertisement for a software engineer </w:t>
+      </w:r>
+      <w:r>
+        <w:rPr>
+          <w:lang w:val="en-US"/>
+        </w:rPr>
+        <w:t xml:space="preserve">lead </w:t>
+      </w:r>
+      <w:r>
+        <w:rPr>
+          <w:lang w:val="en-US"/>
+        </w:rPr>
+        <w:t xml:space="preserve">in the </w:t>
+      </w:r>
+      <w:r>
+        <w:rPr>
+          <w:lang w:val="en-US"/>
+        </w:rPr>
+        <w:t xml:space="preserve">GECareers.com website </w:t>
+      </w:r>
+      <w:r>
+        <w:rPr>
+          <w:lang w:val="en-US"/>
+        </w:rPr>
+        <w:t xml:space="preserve">caught my attention. I was attracted to the ad by my strong interest in software design and </w:t>
+      </w:r>
+      <w:r>
+        <w:rPr>
+          <w:lang w:val="en-US"/>
+        </w:rPr>
+        <w:t>development</w:t>
+      </w:r>
+      <w:r>
+        <w:rPr>
+          <w:lang w:val="en-US"/>
+        </w:rPr>
+        <w:t>.</w:t>
+      </w:r>
+    </w:p>
+    <w:p>
+      <w:pPr>
+        <w:jc w:val="both"/>
+        <w:rPr>
+          <w:lang w:val="en-US"/>
+        </w:rPr>
+      </w:pPr>
+    </w:p>
+    <w:p>
+      <w:pPr>
+        <w:jc w:val="both"/>
+        <w:rPr>
+          <w:lang w:val="en-US"/>
+        </w:rPr>
+      </w:pPr>
+      <w:r>
+        <w:rPr>
+          <w:lang w:val="en-US"/>
+        </w:rPr>
+        <w:t xml:space="preserve">I have worked </w:t>
+      </w:r>
+      <w:r>
+        <w:rPr>
+          <w:lang w:val="en-US"/>
+        </w:rPr>
+        <w:t xml:space="preserve">in software development for over 5 years in mainstream languages, such as Java, C/C++ and C#. I have knowledge of software </w:t>
+      </w:r>
+      <w:r>
+        <w:rPr>
+          <w:lang w:val="en-US"/>
+        </w:rPr>
+        <w:t>design tools</w:t>
+      </w:r>
       <w:r>
         <w:rPr>
           <w:lang w:val="en-US"/>
@@ -190,205 +199,237 @@
         <w:rPr>
           <w:lang w:val="en-US"/>
         </w:rPr>
-        <w:t>to arrange an interview. Thank you in advance for your consideration.</w:t>
-      </w:r>
-    </w:p>
-    <w:p>
-      <w:pPr>
-        <w:jc w:val="both"/>
-        <w:rPr>
-          <w:lang w:val="en-US"/>
-        </w:rPr>
-      </w:pPr>
-      <w:r>
-        <w:rPr>
-          <w:noProof/>
-          <w:lang w:val="en-US"/>
-        </w:rPr>
-        <w:pict>
-          <v:rect id="_x0000_s1029" style="position:absolute;left:0;text-align:left;margin-left:132.35pt;margin-top:33pt;width:8.4pt;height:57pt;z-index:-251655168;mso-position-horizontal-relative:page;mso-position-vertical-relative:page" o:allowincell="f" filled="f" stroked="f" strokecolor="white" strokeweight="6pt">
-            <v:textbox style="mso-next-textbox:#_x0000_s1029" inset="0,0,0,0">
-              <w:txbxContent>
-                <w:p>
-                  <w:pPr>
-                    <w:spacing w:line="130" w:lineRule="exact"/>
-                    <w:ind w:left="2"/>
-                    <w:rPr>
-                      <w:sz w:val="40"/>
-                    </w:rPr>
-                  </w:pPr>
-                  <w:r>
-                    <w:rPr>
-                      <w:sz w:val="40"/>
-                    </w:rPr>
-                    <w:t>.</w:t>
-                  </w:r>
-                </w:p>
-                <w:p>
-                  <w:pPr>
-                    <w:spacing w:line="130" w:lineRule="exact"/>
-                    <w:ind w:left="2"/>
-                    <w:rPr>
-                      <w:sz w:val="40"/>
-                    </w:rPr>
-                  </w:pPr>
-                  <w:r>
-                    <w:rPr>
-                      <w:sz w:val="40"/>
-                    </w:rPr>
-                    <w:t>.</w:t>
-                  </w:r>
-                </w:p>
-                <w:p>
-                  <w:pPr>
-                    <w:spacing w:line="130" w:lineRule="exact"/>
-                    <w:ind w:left="2"/>
-                    <w:rPr>
-                      <w:sz w:val="40"/>
-                    </w:rPr>
-                  </w:pPr>
-                  <w:r>
-                    <w:rPr>
-                      <w:sz w:val="40"/>
-                    </w:rPr>
-                    <w:t>.</w:t>
-                  </w:r>
-                </w:p>
-                <w:p>
-                  <w:pPr>
-                    <w:spacing w:line="130" w:lineRule="exact"/>
-                    <w:ind w:left="2"/>
-                    <w:rPr>
-                      <w:sz w:val="40"/>
-                    </w:rPr>
-                  </w:pPr>
-                  <w:r>
-                    <w:rPr>
-                      <w:sz w:val="40"/>
-                    </w:rPr>
-                    <w:t>.</w:t>
-                  </w:r>
-                </w:p>
-                <w:p>
-                  <w:pPr>
-                    <w:spacing w:line="130" w:lineRule="exact"/>
-                    <w:ind w:left="2"/>
-                    <w:rPr>
-                      <w:sz w:val="40"/>
-                    </w:rPr>
-                  </w:pPr>
-                  <w:r>
-                    <w:rPr>
-                      <w:sz w:val="40"/>
-                    </w:rPr>
-                    <w:t>.</w:t>
-                  </w:r>
-                </w:p>
-                <w:p>
-                  <w:pPr>
-                    <w:spacing w:line="130" w:lineRule="exact"/>
-                    <w:ind w:left="2"/>
-                    <w:rPr>
-                      <w:sz w:val="40"/>
-                    </w:rPr>
-                  </w:pPr>
-                  <w:r>
-                    <w:rPr>
-                      <w:sz w:val="40"/>
-                    </w:rPr>
-                    <w:t>.</w:t>
-                  </w:r>
-                </w:p>
-                <w:p>
-                  <w:pPr>
-                    <w:spacing w:line="130" w:lineRule="exact"/>
-                    <w:ind w:left="2"/>
-                    <w:rPr>
-                      <w:sz w:val="40"/>
-                    </w:rPr>
-                  </w:pPr>
-                  <w:r>
-                    <w:rPr>
-                      <w:sz w:val="40"/>
-                    </w:rPr>
-                    <w:t>.</w:t>
-                  </w:r>
-                </w:p>
-                <w:p>
-                  <w:pPr>
-                    <w:spacing w:line="130" w:lineRule="exact"/>
-                    <w:ind w:left="2"/>
-                    <w:rPr>
-                      <w:sz w:val="40"/>
-                    </w:rPr>
-                  </w:pPr>
-                  <w:r>
-                    <w:rPr>
-                      <w:sz w:val="40"/>
-                    </w:rPr>
-                    <w:t>.</w:t>
-                  </w:r>
-                </w:p>
-                <w:p>
-                  <w:pPr>
-                    <w:spacing w:line="130" w:lineRule="exact"/>
-                    <w:ind w:left="2"/>
-                  </w:pPr>
-                  <w:r>
-                    <w:rPr>
-                      <w:sz w:val="40"/>
-                    </w:rPr>
-                    <w:t>.</w:t>
-                  </w:r>
-                </w:p>
-              </w:txbxContent>
-            </v:textbox>
-            <w10:wrap anchorx="page" anchory="page"/>
-            <w10:anchorlock/>
-          </v:rect>
-        </w:pict>
-      </w:r>
-    </w:p>
-    <w:p>
-      <w:pPr>
-        <w:jc w:val="both"/>
-        <w:rPr>
-          <w:lang w:val="en-US"/>
-        </w:rPr>
-      </w:pPr>
-      <w:r>
-        <w:rPr>
-          <w:lang w:val="en-US"/>
-        </w:rPr>
-        <w:t>Sincerely,</w:t>
-      </w:r>
-    </w:p>
-    <w:p>
-      <w:pPr>
-        <w:jc w:val="both"/>
-        <w:rPr>
-          <w:lang w:val="en-US"/>
-        </w:rPr>
-      </w:pPr>
-      <w:r>
-        <w:rPr>
-          <w:lang w:val="en-US"/>
-        </w:rPr>
-        <w:t xml:space="preserve">Eduardo </w:t>
-      </w:r>
-      <w:proofErr w:type="spellStart"/>
-      <w:r>
-        <w:rPr>
-          <w:lang w:val="en-US"/>
-        </w:rPr>
-        <w:t>Gutarra</w:t>
-      </w:r>
-      <w:proofErr w:type="spellEnd"/>
-      <w:r>
-        <w:rPr>
-          <w:lang w:val="en-US"/>
-        </w:rPr>
-        <w:t xml:space="preserve"> Velez</w:t>
+        <w:t xml:space="preserve">for </w:t>
+      </w:r>
+      <w:r>
+        <w:rPr>
+          <w:lang w:val="en-US"/>
+        </w:rPr>
+        <w:t>UML modeling such as Enterprise Architect and Microsoft Visio.</w:t>
+      </w:r>
+      <w:r>
+        <w:rPr>
+          <w:lang w:val="en-US"/>
+        </w:rPr>
+        <w:t xml:space="preserve"> </w:t>
+      </w:r>
+      <w:r>
+        <w:rPr>
+          <w:lang w:val="en-US"/>
+        </w:rPr>
+        <w:t xml:space="preserve">Currently, as a </w:t>
+      </w:r>
+      <w:r>
+        <w:rPr>
+          <w:lang w:val="en-US"/>
+        </w:rPr>
+        <w:t>Software Engineer at TIBCO, I design and develop data servers for s</w:t>
+      </w:r>
+      <w:r>
+        <w:rPr>
+          <w:lang w:val="en-US"/>
+        </w:rPr>
+        <w:t xml:space="preserve">eismic and </w:t>
+      </w:r>
+      <w:r>
+        <w:rPr>
+          <w:lang w:val="en-US"/>
+        </w:rPr>
+        <w:t>g</w:t>
+      </w:r>
+      <w:r>
+        <w:rPr>
+          <w:lang w:val="en-US"/>
+        </w:rPr>
+        <w:t xml:space="preserve">eological </w:t>
+      </w:r>
+      <w:r>
+        <w:rPr>
+          <w:lang w:val="en-US"/>
+        </w:rPr>
+        <w:t>i</w:t>
+      </w:r>
+      <w:r>
+        <w:rPr>
+          <w:lang w:val="en-US"/>
+        </w:rPr>
+        <w:t>nterpretation</w:t>
+      </w:r>
+      <w:r>
+        <w:rPr>
+          <w:lang w:val="en-US"/>
+        </w:rPr>
+        <w:t xml:space="preserve"> software.</w:t>
+      </w:r>
+      <w:r>
+        <w:rPr>
+          <w:lang w:val="en-US"/>
+        </w:rPr>
+        <w:t xml:space="preserve"> I am responsible for </w:t>
+      </w:r>
+      <w:r>
+        <w:rPr>
+          <w:lang w:val="en-US"/>
+        </w:rPr>
+        <w:t xml:space="preserve">maintaining </w:t>
+      </w:r>
+      <w:r>
+        <w:rPr>
+          <w:lang w:val="en-US"/>
+        </w:rPr>
+        <w:t xml:space="preserve">and </w:t>
+      </w:r>
+      <w:r>
+        <w:rPr>
+          <w:lang w:val="en-US"/>
+        </w:rPr>
+        <w:t xml:space="preserve">resolving issues reported by customers. </w:t>
+      </w:r>
+      <w:r>
+        <w:rPr>
+          <w:lang w:val="en-US"/>
+        </w:rPr>
+        <w:t xml:space="preserve">I work with people every day in </w:t>
+      </w:r>
+      <w:r>
+        <w:rPr>
+          <w:lang w:val="en-US"/>
+        </w:rPr>
+        <w:t xml:space="preserve">a business setting which has enabled me </w:t>
+      </w:r>
+      <w:r>
+        <w:rPr>
+          <w:lang w:val="en-US"/>
+        </w:rPr>
+        <w:t>strong interpers</w:t>
+      </w:r>
+      <w:r>
+        <w:rPr>
+          <w:lang w:val="en-US"/>
+        </w:rPr>
+        <w:t xml:space="preserve">onal and communication skills. </w:t>
+      </w:r>
+      <w:r>
+        <w:rPr>
+          <w:lang w:val="en-US"/>
+        </w:rPr>
+        <w:t>As a result of this experience, I can make a direct and immediate contribution to your organization. I have enclosed a copy of my resume, which details my qualifications and suggests how I might be of service to your organization.</w:t>
+      </w:r>
+    </w:p>
+    <w:p>
+      <w:pPr>
+        <w:jc w:val="both"/>
+        <w:rPr>
+          <w:lang w:val="en-US"/>
+        </w:rPr>
+      </w:pPr>
+    </w:p>
+    <w:p>
+      <w:pPr>
+        <w:jc w:val="both"/>
+        <w:rPr>
+          <w:lang w:val="en-US"/>
+        </w:rPr>
+      </w:pPr>
+      <w:r>
+        <w:rPr>
+          <w:lang w:val="en-US"/>
+        </w:rPr>
+        <w:t>I would like to meet with you to discuss your open position for a software engineer</w:t>
+      </w:r>
+      <w:r>
+        <w:rPr>
+          <w:lang w:val="en-US"/>
+        </w:rPr>
+        <w:t xml:space="preserve"> lead</w:t>
+      </w:r>
+      <w:r>
+        <w:rPr>
+          <w:lang w:val="en-US"/>
+        </w:rPr>
+        <w:t>. If you wish to arrange an interview, please contact me at the above address or by telephone at (</w:t>
+      </w:r>
+      <w:r>
+        <w:rPr>
+          <w:lang w:val="en-US"/>
+        </w:rPr>
+        <w:t>832</w:t>
+      </w:r>
+      <w:r>
+        <w:rPr>
+          <w:lang w:val="en-US"/>
+        </w:rPr>
+        <w:t>) 5</w:t>
+      </w:r>
+      <w:r>
+        <w:rPr>
+          <w:lang w:val="en-US"/>
+        </w:rPr>
+        <w:t>20-3556</w:t>
+      </w:r>
+      <w:r>
+        <w:rPr>
+          <w:lang w:val="en-US"/>
+        </w:rPr>
+        <w:t xml:space="preserve">. </w:t>
+      </w:r>
+    </w:p>
+    <w:p>
+      <w:pPr>
+        <w:jc w:val="both"/>
+        <w:rPr>
+          <w:lang w:val="en-US"/>
+        </w:rPr>
+      </w:pPr>
+    </w:p>
+    <w:p>
+      <w:pPr>
+        <w:jc w:val="both"/>
+        <w:rPr>
+          <w:lang w:val="en-US"/>
+        </w:rPr>
+      </w:pPr>
+      <w:r>
+        <w:rPr>
+          <w:lang w:val="en-US"/>
+        </w:rPr>
+        <w:t>Thank you for your consideration.</w:t>
+      </w:r>
+    </w:p>
+    <w:p>
+      <w:pPr>
+        <w:jc w:val="both"/>
+        <w:rPr>
+          <w:lang w:val="en-US"/>
+        </w:rPr>
+      </w:pPr>
+    </w:p>
+    <w:p>
+      <w:pPr>
+        <w:jc w:val="both"/>
+        <w:rPr>
+          <w:lang w:val="en-US"/>
+        </w:rPr>
+      </w:pPr>
+      <w:r>
+        <w:rPr>
+          <w:lang w:val="en-US"/>
+        </w:rPr>
+        <w:t>Sincerely yours,</w:t>
+      </w:r>
+    </w:p>
+    <w:p>
+      <w:pPr>
+        <w:jc w:val="both"/>
+        <w:rPr>
+          <w:lang w:val="en-US"/>
+        </w:rPr>
+      </w:pPr>
+      <w:r>
+        <w:rPr>
+          <w:lang w:val="en-US"/>
+        </w:rPr>
+        <w:t>Eduardo Gutarra</w:t>
       </w:r>
     </w:p>
     <w:p>
@@ -461,6 +502,7 @@
       </w:pPr>
       <w:r>
         <w:rPr>
+          <w:noProof/>
           <w:lang w:val="en-US"/>
         </w:rPr>
         <w:drawing>
@@ -489,7 +531,7 @@
                     </pic:cNvPicPr>
                   </pic:nvPicPr>
                   <pic:blipFill>
-                    <a:blip r:embed="rId9" cstate="print">
+                    <a:blip r:embed="rId8" cstate="print">
                       <a:grayscl/>
                       <a:lum bright="4000"/>
                     </a:blip>
@@ -521,7 +563,7 @@
       </w:r>
     </w:p>
     <w:sectPr>
-      <w:headerReference w:type="default" r:id="rId10"/>
+      <w:headerReference w:type="default" r:id="rId9"/>
       <w:pgSz w:w="12240" w:h="15840"/>
       <w:pgMar w:top="1440" w:right="1800" w:bottom="1440" w:left="1800" w:header="720" w:footer="720" w:gutter="0"/>
       <w:cols w:space="720"/>
@@ -577,35 +619,7 @@
       <w:framePr w:h="1022" w:wrap="notBeside"/>
     </w:pPr>
     <w:r>
-      <w:t xml:space="preserve">M. Eduardo </w:t>
-    </w:r>
-    <w:proofErr w:type="spellStart"/>
-    <w:r>
-      <w:t>Gutarra</w:t>
-    </w:r>
-    <w:proofErr w:type="spellEnd"/>
-  </w:p>
-  <w:p>
-    <w:pPr>
-      <w:pStyle w:val="ReturnAddress"/>
-      <w:framePr w:h="1022" w:wrap="notBeside"/>
-    </w:pPr>
-    <w:r>
-      <w:t xml:space="preserve">19603 </w:t>
-    </w:r>
-    <w:proofErr w:type="spellStart"/>
-    <w:r>
-      <w:t>Fernhaven</w:t>
-    </w:r>
-    <w:proofErr w:type="spellEnd"/>
-  </w:p>
-  <w:p>
-    <w:pPr>
-      <w:pStyle w:val="ReturnAddress"/>
-      <w:framePr w:h="1022" w:wrap="notBeside"/>
-    </w:pPr>
-    <w:r>
-      <w:t>Katy, Texas  77449</w:t>
+      <w:t>M. Eduardo Gutarra</w:t>
     </w:r>
   </w:p>
   <w:p>
@@ -614,7 +628,40 @@
       <w:framePr w:h="1022" w:wrap="notBeside"/>
     </w:pPr>
     <w:r>
-      <w:t>(281)398-9692</w:t>
+      <w:t>3022 Dogwood Knoll Tr</w:t>
+    </w:r>
+    <w:r>
+      <w:t>ai</w:t>
+    </w:r>
+    <w:r>
+      <w:t>l</w:t>
+    </w:r>
+    <w:r>
+      <w:t>.</w:t>
+    </w:r>
+  </w:p>
+  <w:p>
+    <w:pPr>
+      <w:pStyle w:val="ReturnAddress"/>
+      <w:framePr w:h="1022" w:wrap="notBeside"/>
+    </w:pPr>
+    <w:r>
+      <w:t>Rosenberg</w:t>
+    </w:r>
+    <w:r>
+      <w:t>, Texas  774</w:t>
+    </w:r>
+    <w:r>
+      <w:t>71</w:t>
+    </w:r>
+  </w:p>
+  <w:p>
+    <w:pPr>
+      <w:pStyle w:val="ReturnAddress"/>
+      <w:framePr w:h="1022" w:wrap="notBeside"/>
+    </w:pPr>
+    <w:r>
+      <w:t>(832)-520-3556</w:t>
     </w:r>
   </w:p>
   <w:p>
@@ -630,6 +677,9 @@
     <w:pPr>
       <w:pStyle w:val="Header"/>
       <w:jc w:val="right"/>
+      <w:rPr>
+        <w:lang w:val="en-US"/>
+      </w:rPr>
     </w:pPr>
   </w:p>
 </w:hdr>
@@ -1604,7 +1654,7 @@
 </file>
 
 <file path=customXml/itemProps1.xml><?xml version="1.0" encoding="utf-8"?>
-<ds:datastoreItem xmlns:ds="http://schemas.openxmlformats.org/officeDocument/2006/customXml" ds:itemID="{BBF191CB-8BA5-44F0-962C-C63F82DFCF52}">
+<ds:datastoreItem xmlns:ds="http://schemas.openxmlformats.org/officeDocument/2006/customXml" ds:itemID="{61FC2F32-B8C6-4440-BBA3-1DACC417D56B}">
   <ds:schemaRefs>
     <ds:schemaRef ds:uri="http://schemas.openxmlformats.org/officeDocument/2006/bibliography"/>
   </ds:schemaRefs>

</xml_diff>